<commit_message>
MODIFY branches/Q.Thang/Data Flow/Server Info.docx update content
</commit_message>
<xml_diff>
--- a/Data Flow/Server Info.docx
+++ b/Data Flow/Server Info.docx
@@ -804,7 +804,55 @@
         <w:rPr>
           <w:lang w:val="en-US"/>
         </w:rPr>
-        <w:t xml:space="preserve">Server Info = server version + OS information </w:t>
+        <w:t xml:space="preserve">Server Info = </w:t>
+      </w:r>
+      <w:r>
+        <w:rPr>
+          <w:lang w:val="en-US"/>
+        </w:rPr>
+        <w:t xml:space="preserve">Id + </w:t>
+      </w:r>
+      <w:proofErr w:type="spellStart"/>
+      <w:r>
+        <w:rPr>
+          <w:lang w:val="en-US"/>
+        </w:rPr>
+        <w:t>object_vendor_id</w:t>
+      </w:r>
+      <w:proofErr w:type="spellEnd"/>
+      <w:r>
+        <w:rPr>
+          <w:lang w:val="en-US"/>
+        </w:rPr>
+        <w:t xml:space="preserve"> + </w:t>
+      </w:r>
+      <w:proofErr w:type="spellStart"/>
+      <w:r>
+        <w:rPr>
+          <w:lang w:val="en-US"/>
+        </w:rPr>
+        <w:t>object_product_id</w:t>
+      </w:r>
+      <w:proofErr w:type="spellEnd"/>
+      <w:r>
+        <w:rPr>
+          <w:lang w:val="en-US"/>
+        </w:rPr>
+        <w:t xml:space="preserve"> + </w:t>
+      </w:r>
+      <w:proofErr w:type="spellStart"/>
+      <w:r>
+        <w:rPr>
+          <w:lang w:val="en-US"/>
+        </w:rPr>
+        <w:t>object_version_id</w:t>
+      </w:r>
+      <w:proofErr w:type="spellEnd"/>
+      <w:r>
+        <w:rPr>
+          <w:lang w:val="en-US"/>
+        </w:rPr>
+        <w:t xml:space="preserve"> </w:t>
       </w:r>
     </w:p>
     <w:p>
@@ -847,19 +895,6 @@
           <w:lang w:val="en-US"/>
         </w:rPr>
         <w:t>Unresolved Issue</w:t>
-      </w:r>
-    </w:p>
-    <w:p>
-      <w:pPr>
-        <w:rPr>
-          <w:lang w:val="en-US"/>
-        </w:rPr>
-      </w:pPr>
-      <w:r>
-        <w:rPr>
-          <w:lang w:val="en-US"/>
-        </w:rPr>
-        <w:t>Issues</w:t>
       </w:r>
     </w:p>
     <w:p/>

</xml_diff>